<commit_message>
Remove big comments and replace audio object and added calculator class notes as replacement
</commit_message>
<xml_diff>
--- a/notes.docx
+++ b/notes.docx
@@ -1733,23 +1733,7 @@
           <w:rFonts w:eastAsiaTheme="minorEastAsia"/>
           <w:lang w:val="en-US"/>
         </w:rPr>
-        <w:t xml:space="preserve"> wo</w:t>
-      </w:r>
-      <w:proofErr w:type="spellStart"/>
-      <w:r>
-        <w:rPr>
-          <w:rFonts w:eastAsiaTheme="minorEastAsia"/>
-          <w:lang w:val="en-US"/>
-        </w:rPr>
-        <w:t>uld</w:t>
-      </w:r>
-      <w:proofErr w:type="spellEnd"/>
-      <w:r>
-        <w:rPr>
-          <w:rFonts w:eastAsiaTheme="minorEastAsia"/>
-          <w:lang w:val="en-US"/>
-        </w:rPr>
-        <w:t xml:space="preserve"> result in </w:t>
+        <w:t xml:space="preserve"> would result in </w:t>
       </w:r>
       <m:oMath>
         <m:sSup>
@@ -1996,7 +1980,7 @@
           <w:color w:val="000000"/>
           <w:sz w:val="21"/>
           <w:szCs w:val="21"/>
-          <w:lang w:eastAsia="nl-NL"/>
+          <w:lang w:val="en-US" w:eastAsia="nl-NL"/>
         </w:rPr>
       </w:pPr>
       <w:r>
@@ -2005,7 +1989,7 @@
           <w:color w:val="000000"/>
           <w:sz w:val="21"/>
           <w:szCs w:val="21"/>
-          <w:lang w:eastAsia="nl-NL"/>
+          <w:lang w:val="en-US" w:eastAsia="nl-NL"/>
         </w:rPr>
         <w:t>-x</w:t>
       </w:r>
@@ -2016,7 +2000,7 @@
           <w:color w:val="000000"/>
           <w:sz w:val="21"/>
           <w:szCs w:val="21"/>
-          <w:lang w:eastAsia="nl-NL"/>
+          <w:lang w:val="en-US" w:eastAsia="nl-NL"/>
         </w:rPr>
         <w:t>^(</w:t>
       </w:r>
@@ -2027,7 +2011,7 @@
           <w:color w:val="000000"/>
           <w:sz w:val="21"/>
           <w:szCs w:val="21"/>
-          <w:lang w:eastAsia="nl-NL"/>
+          <w:lang w:val="en-US" w:eastAsia="nl-NL"/>
         </w:rPr>
         <w:t>-1/2)11/2</w:t>
       </w:r>
@@ -2048,25 +2032,603 @@
           <w:color w:val="000000"/>
           <w:sz w:val="21"/>
           <w:szCs w:val="21"/>
-        </w:rPr>
-      </w:pPr>
-      <w:proofErr w:type="gramStart"/>
+          <w:lang w:val="en-US"/>
+        </w:rPr>
+      </w:pPr>
       <w:r>
         <w:rPr>
           <w:color w:val="000000"/>
           <w:sz w:val="21"/>
           <w:szCs w:val="21"/>
+          <w:lang w:val="en-US"/>
         </w:rPr>
         <w:t>x</w:t>
       </w:r>
-      <w:proofErr w:type="gramEnd"/>
+      <w:proofErr w:type="gramStart"/>
       <w:r>
         <w:rPr>
           <w:color w:val="000000"/>
           <w:sz w:val="21"/>
           <w:szCs w:val="21"/>
-        </w:rPr>
-        <w:t>^(-1/2)-11/2</w:t>
+          <w:lang w:val="en-US"/>
+        </w:rPr>
+        <w:t>^(</w:t>
+      </w:r>
+      <w:proofErr w:type="gramEnd"/>
+      <w:r>
+        <w:rPr>
+          <w:color w:val="000000"/>
+          <w:sz w:val="21"/>
+          <w:szCs w:val="21"/>
+          <w:lang w:val="en-US"/>
+        </w:rPr>
+        <w:t>-1/2)-11/2</w:t>
+      </w:r>
+    </w:p>
+    <w:p>
+      <w:pPr>
+        <w:rPr>
+          <w:lang w:val="en-US"/>
+        </w:rPr>
+      </w:pPr>
+    </w:p>
+    <w:p>
+      <w:pPr>
+        <w:rPr>
+          <w:lang w:val="en-US"/>
+        </w:rPr>
+      </w:pPr>
+      <w:r>
+        <w:rPr>
+          <w:lang w:val="en-US"/>
+        </w:rPr>
+        <w:t>calc object:</w:t>
+      </w:r>
+    </w:p>
+    <w:p>
+      <w:pPr>
+        <w:shd w:val="clear" w:color="auto" w:fill="282C34"/>
+        <w:tabs>
+          <w:tab w:val="left" w:pos="916"/>
+          <w:tab w:val="left" w:pos="1832"/>
+          <w:tab w:val="left" w:pos="2748"/>
+          <w:tab w:val="left" w:pos="3664"/>
+          <w:tab w:val="left" w:pos="4580"/>
+          <w:tab w:val="left" w:pos="5496"/>
+          <w:tab w:val="left" w:pos="6412"/>
+          <w:tab w:val="left" w:pos="7328"/>
+          <w:tab w:val="left" w:pos="8244"/>
+          <w:tab w:val="left" w:pos="9160"/>
+          <w:tab w:val="left" w:pos="10076"/>
+          <w:tab w:val="left" w:pos="10992"/>
+          <w:tab w:val="left" w:pos="11908"/>
+          <w:tab w:val="left" w:pos="12824"/>
+          <w:tab w:val="left" w:pos="13740"/>
+          <w:tab w:val="left" w:pos="14656"/>
+        </w:tabs>
+        <w:spacing w:after="0" w:line="240" w:lineRule="auto"/>
+        <w:rPr>
+          <w:rFonts w:ascii="Courier New" w:eastAsia="Times New Roman" w:hAnsi="Courier New" w:cs="Courier New"/>
+          <w:color w:val="ABB2BF"/>
+          <w:sz w:val="20"/>
+          <w:szCs w:val="20"/>
+          <w:lang w:val="en-US" w:eastAsia="nl-NL"/>
+        </w:rPr>
+      </w:pPr>
+      <w:r>
+        <w:rPr>
+          <w:rFonts w:ascii="Courier New" w:eastAsia="Times New Roman" w:hAnsi="Courier New" w:cs="Courier New"/>
+          <w:i/>
+          <w:iCs/>
+          <w:color w:val="C679DD"/>
+          <w:sz w:val="20"/>
+          <w:szCs w:val="20"/>
+          <w:lang w:val="en-US" w:eastAsia="nl-NL"/>
+        </w:rPr>
+        <w:t xml:space="preserve">var </w:t>
+      </w:r>
+      <w:r>
+        <w:rPr>
+          <w:rFonts w:ascii="Courier New" w:eastAsia="Times New Roman" w:hAnsi="Courier New" w:cs="Courier New"/>
+          <w:color w:val="70757E"/>
+          <w:sz w:val="20"/>
+          <w:szCs w:val="20"/>
+          <w:lang w:val="en-US" w:eastAsia="nl-NL"/>
+        </w:rPr>
+        <w:t xml:space="preserve">a </w:t>
+      </w:r>
+      <w:r>
+        <w:rPr>
+          <w:rFonts w:ascii="Courier New" w:eastAsia="Times New Roman" w:hAnsi="Courier New" w:cs="Courier New"/>
+          <w:color w:val="61AFEF"/>
+          <w:sz w:val="20"/>
+          <w:szCs w:val="20"/>
+          <w:lang w:val="en-US" w:eastAsia="nl-NL"/>
+        </w:rPr>
+        <w:t xml:space="preserve">= </w:t>
+      </w:r>
+      <w:r>
+        <w:rPr>
+          <w:rFonts w:ascii="Courier New" w:eastAsia="Times New Roman" w:hAnsi="Courier New" w:cs="Courier New"/>
+          <w:i/>
+          <w:iCs/>
+          <w:color w:val="C679DD"/>
+          <w:sz w:val="20"/>
+          <w:szCs w:val="20"/>
+          <w:lang w:val="en-US" w:eastAsia="nl-NL"/>
+        </w:rPr>
+        <w:t xml:space="preserve">new </w:t>
+      </w:r>
+      <w:proofErr w:type="gramStart"/>
+      <w:r>
+        <w:rPr>
+          <w:rFonts w:ascii="Courier New" w:eastAsia="Times New Roman" w:hAnsi="Courier New" w:cs="Courier New"/>
+          <w:color w:val="E5C17C"/>
+          <w:sz w:val="20"/>
+          <w:szCs w:val="20"/>
+          <w:lang w:val="en-US" w:eastAsia="nl-NL"/>
+        </w:rPr>
+        <w:t>Calculator</w:t>
+      </w:r>
+      <w:r>
+        <w:rPr>
+          <w:rFonts w:ascii="Courier New" w:eastAsia="Times New Roman" w:hAnsi="Courier New" w:cs="Courier New"/>
+          <w:color w:val="A6B2C0"/>
+          <w:sz w:val="20"/>
+          <w:szCs w:val="20"/>
+          <w:lang w:val="en-US" w:eastAsia="nl-NL"/>
+        </w:rPr>
+        <w:t>(</w:t>
+      </w:r>
+      <w:proofErr w:type="gramEnd"/>
+      <w:r>
+        <w:rPr>
+          <w:rFonts w:ascii="Courier New" w:eastAsia="Times New Roman" w:hAnsi="Courier New" w:cs="Courier New"/>
+          <w:color w:val="A6B2C0"/>
+          <w:sz w:val="20"/>
+          <w:szCs w:val="20"/>
+          <w:lang w:val="en-US" w:eastAsia="nl-NL"/>
+        </w:rPr>
+        <w:br/>
+        <w:t xml:space="preserve">   </w:t>
+      </w:r>
+      <w:r>
+        <w:rPr>
+          <w:rFonts w:ascii="Courier New" w:eastAsia="Times New Roman" w:hAnsi="Courier New" w:cs="Courier New"/>
+          <w:color w:val="98C379"/>
+          <w:sz w:val="20"/>
+          <w:szCs w:val="20"/>
+          <w:lang w:val="en-US" w:eastAsia="nl-NL"/>
+        </w:rPr>
+        <w:t>"operator"</w:t>
+      </w:r>
+      <w:r>
+        <w:rPr>
+          <w:rFonts w:ascii="Courier New" w:eastAsia="Times New Roman" w:hAnsi="Courier New" w:cs="Courier New"/>
+          <w:color w:val="A6B2C0"/>
+          <w:sz w:val="20"/>
+          <w:szCs w:val="20"/>
+          <w:lang w:val="en-US" w:eastAsia="nl-NL"/>
+        </w:rPr>
+        <w:t>,</w:t>
+      </w:r>
+      <w:r>
+        <w:rPr>
+          <w:rFonts w:ascii="Courier New" w:eastAsia="Times New Roman" w:hAnsi="Courier New" w:cs="Courier New"/>
+          <w:color w:val="A6B2C0"/>
+          <w:sz w:val="20"/>
+          <w:szCs w:val="20"/>
+          <w:lang w:val="en-US" w:eastAsia="nl-NL"/>
+        </w:rPr>
+        <w:br/>
+        <w:t xml:space="preserve">   </w:t>
+      </w:r>
+      <w:r>
+        <w:rPr>
+          <w:rFonts w:ascii="Courier New" w:eastAsia="Times New Roman" w:hAnsi="Courier New" w:cs="Courier New"/>
+          <w:color w:val="98C379"/>
+          <w:sz w:val="20"/>
+          <w:szCs w:val="20"/>
+          <w:lang w:val="en-US" w:eastAsia="nl-NL"/>
+        </w:rPr>
+        <w:t>'+'</w:t>
+      </w:r>
+      <w:r>
+        <w:rPr>
+          <w:rFonts w:ascii="Courier New" w:eastAsia="Times New Roman" w:hAnsi="Courier New" w:cs="Courier New"/>
+          <w:color w:val="A6B2C0"/>
+          <w:sz w:val="20"/>
+          <w:szCs w:val="20"/>
+          <w:lang w:val="en-US" w:eastAsia="nl-NL"/>
+        </w:rPr>
+        <w:t>,</w:t>
+      </w:r>
+      <w:r>
+        <w:rPr>
+          <w:rFonts w:ascii="Courier New" w:eastAsia="Times New Roman" w:hAnsi="Courier New" w:cs="Courier New"/>
+          <w:color w:val="A6B2C0"/>
+          <w:sz w:val="20"/>
+          <w:szCs w:val="20"/>
+          <w:lang w:val="en-US" w:eastAsia="nl-NL"/>
+        </w:rPr>
+        <w:br/>
+        <w:t xml:space="preserve">   </w:t>
+      </w:r>
+      <w:r>
+        <w:rPr>
+          <w:rFonts w:ascii="Courier New" w:eastAsia="Times New Roman" w:hAnsi="Courier New" w:cs="Courier New"/>
+          <w:color w:val="98C379"/>
+          <w:sz w:val="20"/>
+          <w:szCs w:val="20"/>
+          <w:lang w:val="en-US" w:eastAsia="nl-NL"/>
+        </w:rPr>
+        <w:t>"add"</w:t>
+      </w:r>
+      <w:r>
+        <w:rPr>
+          <w:rFonts w:ascii="Courier New" w:eastAsia="Times New Roman" w:hAnsi="Courier New" w:cs="Courier New"/>
+          <w:color w:val="A6B2C0"/>
+          <w:sz w:val="20"/>
+          <w:szCs w:val="20"/>
+          <w:lang w:val="en-US" w:eastAsia="nl-NL"/>
+        </w:rPr>
+        <w:t>,</w:t>
+      </w:r>
+      <w:r>
+        <w:rPr>
+          <w:rFonts w:ascii="Courier New" w:eastAsia="Times New Roman" w:hAnsi="Courier New" w:cs="Courier New"/>
+          <w:color w:val="A6B2C0"/>
+          <w:sz w:val="20"/>
+          <w:szCs w:val="20"/>
+          <w:lang w:val="en-US" w:eastAsia="nl-NL"/>
+        </w:rPr>
+        <w:br/>
+        <w:t xml:space="preserve">   </w:t>
+      </w:r>
+      <w:r>
+        <w:rPr>
+          <w:rFonts w:ascii="Courier New" w:eastAsia="Times New Roman" w:hAnsi="Courier New" w:cs="Courier New"/>
+          <w:color w:val="ABB2BF"/>
+          <w:sz w:val="20"/>
+          <w:szCs w:val="20"/>
+          <w:lang w:val="en-US" w:eastAsia="nl-NL"/>
+        </w:rPr>
+        <w:t xml:space="preserve">args: </w:t>
+      </w:r>
+      <w:r>
+        <w:rPr>
+          <w:rFonts w:ascii="Courier New" w:eastAsia="Times New Roman" w:hAnsi="Courier New" w:cs="Courier New"/>
+          <w:i/>
+          <w:iCs/>
+          <w:color w:val="C679DD"/>
+          <w:sz w:val="20"/>
+          <w:szCs w:val="20"/>
+          <w:lang w:val="en-US" w:eastAsia="nl-NL"/>
+        </w:rPr>
+        <w:t xml:space="preserve">new </w:t>
+      </w:r>
+      <w:r>
+        <w:rPr>
+          <w:rFonts w:ascii="Courier New" w:eastAsia="Times New Roman" w:hAnsi="Courier New" w:cs="Courier New"/>
+          <w:color w:val="E5C17C"/>
+          <w:sz w:val="20"/>
+          <w:szCs w:val="20"/>
+          <w:lang w:val="en-US" w:eastAsia="nl-NL"/>
+        </w:rPr>
+        <w:t>List</w:t>
+      </w:r>
+      <w:r>
+        <w:rPr>
+          <w:rFonts w:ascii="Courier New" w:eastAsia="Times New Roman" w:hAnsi="Courier New" w:cs="Courier New"/>
+          <w:color w:val="61AFEF"/>
+          <w:sz w:val="20"/>
+          <w:szCs w:val="20"/>
+          <w:lang w:val="en-US" w:eastAsia="nl-NL"/>
+        </w:rPr>
+        <w:t>&lt;</w:t>
+      </w:r>
+      <w:r>
+        <w:rPr>
+          <w:rFonts w:ascii="Courier New" w:eastAsia="Times New Roman" w:hAnsi="Courier New" w:cs="Courier New"/>
+          <w:color w:val="E5C17C"/>
+          <w:sz w:val="20"/>
+          <w:szCs w:val="20"/>
+          <w:lang w:val="en-US" w:eastAsia="nl-NL"/>
+        </w:rPr>
+        <w:t>Calculator</w:t>
+      </w:r>
+      <w:r>
+        <w:rPr>
+          <w:rFonts w:ascii="Courier New" w:eastAsia="Times New Roman" w:hAnsi="Courier New" w:cs="Courier New"/>
+          <w:color w:val="61AFEF"/>
+          <w:sz w:val="20"/>
+          <w:szCs w:val="20"/>
+          <w:lang w:val="en-US" w:eastAsia="nl-NL"/>
+        </w:rPr>
+        <w:t>&gt;</w:t>
+      </w:r>
+      <w:r>
+        <w:rPr>
+          <w:rFonts w:ascii="Courier New" w:eastAsia="Times New Roman" w:hAnsi="Courier New" w:cs="Courier New"/>
+          <w:color w:val="70757E"/>
+          <w:sz w:val="20"/>
+          <w:szCs w:val="20"/>
+          <w:lang w:val="en-US" w:eastAsia="nl-NL"/>
+        </w:rPr>
+        <w:t>()</w:t>
+      </w:r>
+      <w:r>
+        <w:rPr>
+          <w:rFonts w:ascii="Courier New" w:eastAsia="Times New Roman" w:hAnsi="Courier New" w:cs="Courier New"/>
+          <w:color w:val="70757E"/>
+          <w:sz w:val="20"/>
+          <w:szCs w:val="20"/>
+          <w:lang w:val="en-US" w:eastAsia="nl-NL"/>
+        </w:rPr>
+        <w:br/>
+        <w:t xml:space="preserve">   </w:t>
+      </w:r>
+      <w:r>
+        <w:rPr>
+          <w:rFonts w:ascii="Courier New" w:eastAsia="Times New Roman" w:hAnsi="Courier New" w:cs="Courier New"/>
+          <w:color w:val="A6B2C0"/>
+          <w:sz w:val="20"/>
+          <w:szCs w:val="20"/>
+          <w:lang w:val="en-US" w:eastAsia="nl-NL"/>
+        </w:rPr>
+        <w:t>{</w:t>
+      </w:r>
+      <w:r>
+        <w:rPr>
+          <w:rFonts w:ascii="Courier New" w:eastAsia="Times New Roman" w:hAnsi="Courier New" w:cs="Courier New"/>
+          <w:color w:val="A6B2C0"/>
+          <w:sz w:val="20"/>
+          <w:szCs w:val="20"/>
+          <w:lang w:val="en-US" w:eastAsia="nl-NL"/>
+        </w:rPr>
+        <w:br/>
+        <w:t xml:space="preserve">      </w:t>
+      </w:r>
+      <w:r>
+        <w:rPr>
+          <w:rFonts w:ascii="Courier New" w:eastAsia="Times New Roman" w:hAnsi="Courier New" w:cs="Courier New"/>
+          <w:i/>
+          <w:iCs/>
+          <w:color w:val="C679DD"/>
+          <w:sz w:val="20"/>
+          <w:szCs w:val="20"/>
+          <w:lang w:val="en-US" w:eastAsia="nl-NL"/>
+        </w:rPr>
+        <w:t xml:space="preserve">new </w:t>
+      </w:r>
+      <w:r>
+        <w:rPr>
+          <w:rFonts w:ascii="Courier New" w:eastAsia="Times New Roman" w:hAnsi="Courier New" w:cs="Courier New"/>
+          <w:color w:val="E5C17C"/>
+          <w:sz w:val="20"/>
+          <w:szCs w:val="20"/>
+          <w:lang w:val="en-US" w:eastAsia="nl-NL"/>
+        </w:rPr>
+        <w:t>Calculator</w:t>
+      </w:r>
+      <w:r>
+        <w:rPr>
+          <w:rFonts w:ascii="Courier New" w:eastAsia="Times New Roman" w:hAnsi="Courier New" w:cs="Courier New"/>
+          <w:color w:val="A6B2C0"/>
+          <w:sz w:val="20"/>
+          <w:szCs w:val="20"/>
+          <w:lang w:val="en-US" w:eastAsia="nl-NL"/>
+        </w:rPr>
+        <w:t>(</w:t>
+      </w:r>
+      <w:r>
+        <w:rPr>
+          <w:rFonts w:ascii="Courier New" w:eastAsia="Times New Roman" w:hAnsi="Courier New" w:cs="Courier New"/>
+          <w:color w:val="A6B2C0"/>
+          <w:sz w:val="20"/>
+          <w:szCs w:val="20"/>
+          <w:lang w:val="en-US" w:eastAsia="nl-NL"/>
+        </w:rPr>
+        <w:br/>
+        <w:t xml:space="preserve">         </w:t>
+      </w:r>
+      <w:r>
+        <w:rPr>
+          <w:rFonts w:ascii="Courier New" w:eastAsia="Times New Roman" w:hAnsi="Courier New" w:cs="Courier New"/>
+          <w:color w:val="98C379"/>
+          <w:sz w:val="20"/>
+          <w:szCs w:val="20"/>
+          <w:lang w:val="en-US" w:eastAsia="nl-NL"/>
+        </w:rPr>
+        <w:t>"value"</w:t>
+      </w:r>
+      <w:r>
+        <w:rPr>
+          <w:rFonts w:ascii="Courier New" w:eastAsia="Times New Roman" w:hAnsi="Courier New" w:cs="Courier New"/>
+          <w:color w:val="A6B2C0"/>
+          <w:sz w:val="20"/>
+          <w:szCs w:val="20"/>
+          <w:lang w:val="en-US" w:eastAsia="nl-NL"/>
+        </w:rPr>
+        <w:t>,</w:t>
+      </w:r>
+      <w:r>
+        <w:rPr>
+          <w:rFonts w:ascii="Courier New" w:eastAsia="Times New Roman" w:hAnsi="Courier New" w:cs="Courier New"/>
+          <w:color w:val="A6B2C0"/>
+          <w:sz w:val="20"/>
+          <w:szCs w:val="20"/>
+          <w:lang w:val="en-US" w:eastAsia="nl-NL"/>
+        </w:rPr>
+        <w:br/>
+        <w:t xml:space="preserve">         </w:t>
+      </w:r>
+      <w:r>
+        <w:rPr>
+          <w:rFonts w:ascii="Courier New" w:eastAsia="Times New Roman" w:hAnsi="Courier New" w:cs="Courier New"/>
+          <w:color w:val="ABB2BF"/>
+          <w:sz w:val="20"/>
+          <w:szCs w:val="20"/>
+          <w:lang w:val="en-US" w:eastAsia="nl-NL"/>
+        </w:rPr>
+        <w:t xml:space="preserve">value: </w:t>
+      </w:r>
+      <w:r>
+        <w:rPr>
+          <w:rFonts w:ascii="Courier New" w:eastAsia="Times New Roman" w:hAnsi="Courier New" w:cs="Courier New"/>
+          <w:color w:val="D19A66"/>
+          <w:sz w:val="20"/>
+          <w:szCs w:val="20"/>
+          <w:lang w:val="en-US" w:eastAsia="nl-NL"/>
+        </w:rPr>
+        <w:t>2</w:t>
+      </w:r>
+      <w:r>
+        <w:rPr>
+          <w:rFonts w:ascii="Courier New" w:eastAsia="Times New Roman" w:hAnsi="Courier New" w:cs="Courier New"/>
+          <w:color w:val="A6B2C0"/>
+          <w:sz w:val="20"/>
+          <w:szCs w:val="20"/>
+          <w:lang w:val="en-US" w:eastAsia="nl-NL"/>
+        </w:rPr>
+        <w:t>),</w:t>
+      </w:r>
+      <w:r>
+        <w:rPr>
+          <w:rFonts w:ascii="Courier New" w:eastAsia="Times New Roman" w:hAnsi="Courier New" w:cs="Courier New"/>
+          <w:color w:val="A6B2C0"/>
+          <w:sz w:val="20"/>
+          <w:szCs w:val="20"/>
+          <w:lang w:val="en-US" w:eastAsia="nl-NL"/>
+        </w:rPr>
+        <w:br/>
+        <w:t xml:space="preserve">      </w:t>
+      </w:r>
+      <w:r>
+        <w:rPr>
+          <w:rFonts w:ascii="Courier New" w:eastAsia="Times New Roman" w:hAnsi="Courier New" w:cs="Courier New"/>
+          <w:i/>
+          <w:iCs/>
+          <w:color w:val="C679DD"/>
+          <w:sz w:val="20"/>
+          <w:szCs w:val="20"/>
+          <w:lang w:val="en-US" w:eastAsia="nl-NL"/>
+        </w:rPr>
+        <w:t xml:space="preserve">new </w:t>
+      </w:r>
+      <w:r>
+        <w:rPr>
+          <w:rFonts w:ascii="Courier New" w:eastAsia="Times New Roman" w:hAnsi="Courier New" w:cs="Courier New"/>
+          <w:color w:val="E5C17C"/>
+          <w:sz w:val="20"/>
+          <w:szCs w:val="20"/>
+          <w:lang w:val="en-US" w:eastAsia="nl-NL"/>
+        </w:rPr>
+        <w:t>Calculator</w:t>
+      </w:r>
+      <w:r>
+        <w:rPr>
+          <w:rFonts w:ascii="Courier New" w:eastAsia="Times New Roman" w:hAnsi="Courier New" w:cs="Courier New"/>
+          <w:color w:val="A6B2C0"/>
+          <w:sz w:val="20"/>
+          <w:szCs w:val="20"/>
+          <w:lang w:val="en-US" w:eastAsia="nl-NL"/>
+        </w:rPr>
+        <w:t>(</w:t>
+      </w:r>
+      <w:r>
+        <w:rPr>
+          <w:rFonts w:ascii="Courier New" w:eastAsia="Times New Roman" w:hAnsi="Courier New" w:cs="Courier New"/>
+          <w:color w:val="A6B2C0"/>
+          <w:sz w:val="20"/>
+          <w:szCs w:val="20"/>
+          <w:lang w:val="en-US" w:eastAsia="nl-NL"/>
+        </w:rPr>
+        <w:br/>
+        <w:t xml:space="preserve">         </w:t>
+      </w:r>
+      <w:r>
+        <w:rPr>
+          <w:rFonts w:ascii="Courier New" w:eastAsia="Times New Roman" w:hAnsi="Courier New" w:cs="Courier New"/>
+          <w:color w:val="98C379"/>
+          <w:sz w:val="20"/>
+          <w:szCs w:val="20"/>
+          <w:lang w:val="en-US" w:eastAsia="nl-NL"/>
+        </w:rPr>
+        <w:t>"value"</w:t>
+      </w:r>
+      <w:r>
+        <w:rPr>
+          <w:rFonts w:ascii="Courier New" w:eastAsia="Times New Roman" w:hAnsi="Courier New" w:cs="Courier New"/>
+          <w:color w:val="A6B2C0"/>
+          <w:sz w:val="20"/>
+          <w:szCs w:val="20"/>
+          <w:lang w:val="en-US" w:eastAsia="nl-NL"/>
+        </w:rPr>
+        <w:t>,</w:t>
+      </w:r>
+      <w:r>
+        <w:rPr>
+          <w:rFonts w:ascii="Courier New" w:eastAsia="Times New Roman" w:hAnsi="Courier New" w:cs="Courier New"/>
+          <w:color w:val="A6B2C0"/>
+          <w:sz w:val="20"/>
+          <w:szCs w:val="20"/>
+          <w:lang w:val="en-US" w:eastAsia="nl-NL"/>
+        </w:rPr>
+        <w:br/>
+        <w:t xml:space="preserve">         </w:t>
+      </w:r>
+      <w:r>
+        <w:rPr>
+          <w:rFonts w:ascii="Courier New" w:eastAsia="Times New Roman" w:hAnsi="Courier New" w:cs="Courier New"/>
+          <w:color w:val="ABB2BF"/>
+          <w:sz w:val="20"/>
+          <w:szCs w:val="20"/>
+          <w:lang w:val="en-US" w:eastAsia="nl-NL"/>
+        </w:rPr>
+        <w:t xml:space="preserve">value: </w:t>
+      </w:r>
+      <w:r>
+        <w:rPr>
+          <w:rFonts w:ascii="Courier New" w:eastAsia="Times New Roman" w:hAnsi="Courier New" w:cs="Courier New"/>
+          <w:color w:val="D19A66"/>
+          <w:sz w:val="20"/>
+          <w:szCs w:val="20"/>
+          <w:lang w:val="en-US" w:eastAsia="nl-NL"/>
+        </w:rPr>
+        <w:t>5</w:t>
+      </w:r>
+      <w:r>
+        <w:rPr>
+          <w:rFonts w:ascii="Courier New" w:eastAsia="Times New Roman" w:hAnsi="Courier New" w:cs="Courier New"/>
+          <w:color w:val="A6B2C0"/>
+          <w:sz w:val="20"/>
+          <w:szCs w:val="20"/>
+          <w:lang w:val="en-US" w:eastAsia="nl-NL"/>
+        </w:rPr>
+        <w:t>)</w:t>
+      </w:r>
+      <w:r>
+        <w:rPr>
+          <w:rFonts w:ascii="Courier New" w:eastAsia="Times New Roman" w:hAnsi="Courier New" w:cs="Courier New"/>
+          <w:color w:val="A6B2C0"/>
+          <w:sz w:val="20"/>
+          <w:szCs w:val="20"/>
+          <w:lang w:val="en-US" w:eastAsia="nl-NL"/>
+        </w:rPr>
+        <w:br/>
+        <w:t xml:space="preserve">   }</w:t>
+      </w:r>
+      <w:r>
+        <w:rPr>
+          <w:rFonts w:ascii="Courier New" w:eastAsia="Times New Roman" w:hAnsi="Courier New" w:cs="Courier New"/>
+          <w:color w:val="A6B2C0"/>
+          <w:sz w:val="20"/>
+          <w:szCs w:val="20"/>
+          <w:lang w:val="en-US" w:eastAsia="nl-NL"/>
+        </w:rPr>
+        <w:br/>
+        <w:t>);</w:t>
       </w:r>
     </w:p>
     <w:p>

</xml_diff>